<commit_message>
* 1398530 C++ (argument - function table): report
</commit_message>
<xml_diff>
--- a/C++/1398530/Kursovoy_proekt.docx
+++ b/C++/1398530/Kursovoy_proekt.docx
@@ -334,15 +334,7 @@
           <w:sz w:val="28"/>
           <w:szCs w:val="28"/>
         </w:rPr>
-        <w:t>Допущен к защите</w:t>
-      </w:r>
-      <w:r>
-        <w:rPr>
-          <w:rFonts w:ascii="Times New Roman" w:hAnsi="Times New Roman" w:cs="Times New Roman"/>
-          <w:sz w:val="28"/>
-          <w:szCs w:val="28"/>
-        </w:rPr>
-        <w:t xml:space="preserve"> «    » ____________ 2020 г.</w:t>
+        <w:t>Допущен к защите «    » ____________ 2020 г.</w:t>
       </w:r>
     </w:p>
     <w:p>
@@ -1149,15 +1141,7 @@
           <w:sz w:val="28"/>
           <w:szCs w:val="28"/>
         </w:rPr>
-        <w:t>Целью курсового проекта является закрепление изученного материала в ходе разработки программы – табулятора значений функций с параметрами, задаваемыми пользователем с интера</w:t>
-      </w:r>
-      <w:r>
-        <w:rPr>
-          <w:rFonts w:ascii="Times New Roman" w:hAnsi="Times New Roman" w:cs="Times New Roman"/>
-          <w:sz w:val="28"/>
-          <w:szCs w:val="28"/>
-        </w:rPr>
-        <w:t>ктивного консольного интерфейса.</w:t>
+        <w:t>Целью курсового проекта является закрепление изученного материала в ходе разработки программы – табулятора значений функций с параметрами, задаваемыми пользователем с интерактивного консольного интерфейса.</w:t>
       </w:r>
     </w:p>
     <w:p>
@@ -1223,16 +1207,7 @@
           <w:sz w:val="28"/>
           <w:szCs w:val="28"/>
         </w:rPr>
-        <w:t xml:space="preserve">Реализовать модуль табуляции значений выбранной пользователем функции для </w:t>
-      </w:r>
-      <w:r>
-        <w:rPr>
-          <w:rFonts w:ascii="Times New Roman" w:hAnsi="Times New Roman" w:cs="Times New Roman"/>
-          <w:color w:val="333333"/>
-          <w:sz w:val="28"/>
-          <w:szCs w:val="28"/>
-        </w:rPr>
-        <w:t>заданного шага d(x) и интревала [xmin - xmax]. </w:t>
+        <w:t>Реализовать модуль табуляции значений выбранной пользователем функции для заданного шага d(x) и интревала [xmin - xmax]. </w:t>
       </w:r>
     </w:p>
     <w:p>
@@ -1257,16 +1232,7 @@
           <w:sz w:val="28"/>
           <w:szCs w:val="28"/>
         </w:rPr>
-        <w:t>Создать интерфейс программы (реализованный функции main), который должен обеспечивать выбор одной из трёх функций, задание шага и интервала табуляции, возможность выбора и указание потока вывода результатов в</w:t>
-      </w:r>
-      <w:r>
-        <w:rPr>
-          <w:rFonts w:ascii="Times New Roman" w:hAnsi="Times New Roman" w:cs="Times New Roman"/>
-          <w:color w:val="333333"/>
-          <w:sz w:val="28"/>
-          <w:szCs w:val="28"/>
-        </w:rPr>
-        <w:t>ычислений (консоль или файл). </w:t>
+        <w:t>Создать интерфейс программы (реализованный функции main), который должен обеспечивать выбор одной из трёх функций, задание шага и интервала табуляции, возможность выбора и указание потока вывода результатов вычислений (консоль или файл). </w:t>
       </w:r>
     </w:p>
     <w:p>
@@ -1368,16 +1334,7 @@
               <w:szCs w:val="28"/>
               <w:lang w:val="en-US"/>
             </w:rPr>
-            <m:t>(x</m:t>
-          </m:r>
-          <m:r>
-            <w:rPr>
-              <w:rFonts w:ascii="Cambria Math" w:hAnsi="Cambria Math" w:cs="Times New Roman"/>
-              <w:sz w:val="28"/>
-              <w:szCs w:val="28"/>
-              <w:lang w:val="en-US"/>
-            </w:rPr>
-            <m:t>)</m:t>
+            <m:t>(x)</m:t>
           </m:r>
         </m:oMath>
       </m:oMathPara>
@@ -1477,7 +1434,15 @@
                       <w:szCs w:val="28"/>
                       <w:lang w:val="en-US"/>
                     </w:rPr>
-                    <m:t>3</m:t>
+                    <m:t>3,</m:t>
+                  </m:r>
+                  <m:r>
+                    <w:rPr>
+                      <w:rFonts w:ascii="Cambria Math" w:hAnsi="Cambria Math" w:cs="Times New Roman"/>
+                      <w:sz w:val="28"/>
+                      <w:szCs w:val="28"/>
+                    </w:rPr>
+                    <m:t xml:space="preserve">                             при </m:t>
                   </m:r>
                   <m:r>
                     <w:rPr>
@@ -1486,58 +1451,7 @@
                       <w:szCs w:val="28"/>
                       <w:lang w:val="en-US"/>
                     </w:rPr>
-                    <m:t>,</m:t>
-                  </m:r>
-                  <m:r>
-                    <w:rPr>
-                      <w:rFonts w:ascii="Cambria Math" w:hAnsi="Cambria Math" w:cs="Times New Roman"/>
-                      <w:sz w:val="28"/>
-                      <w:szCs w:val="28"/>
-                    </w:rPr>
-                    <m:t xml:space="preserve">  </m:t>
-                  </m:r>
-                  <m:r>
-                    <w:rPr>
-                      <w:rFonts w:ascii="Cambria Math" w:hAnsi="Cambria Math" w:cs="Times New Roman"/>
-                      <w:sz w:val="28"/>
-                      <w:szCs w:val="28"/>
-                    </w:rPr>
-                    <m:t xml:space="preserve">                           </m:t>
-                  </m:r>
-                  <m:r>
-                    <w:rPr>
-                      <w:rFonts w:ascii="Cambria Math" w:hAnsi="Cambria Math" w:cs="Times New Roman"/>
-                      <w:sz w:val="28"/>
-                      <w:szCs w:val="28"/>
-                    </w:rPr>
-                    <m:t xml:space="preserve">при </m:t>
-                  </m:r>
-                  <m:r>
-                    <w:rPr>
-                      <w:rFonts w:ascii="Cambria Math" w:hAnsi="Cambria Math" w:cs="Times New Roman"/>
-                      <w:sz w:val="28"/>
-                      <w:szCs w:val="28"/>
-                      <w:lang w:val="en-US"/>
-                    </w:rPr>
-                    <m:t>x</m:t>
-                  </m:r>
-                  <m:r>
-                    <w:rPr>
-                      <w:rFonts w:ascii="Cambria Math" w:hAnsi="Cambria Math" w:cs="Times New Roman"/>
-                      <w:sz w:val="28"/>
-                      <w:szCs w:val="28"/>
-                      <w:lang w:val="en-US"/>
-                    </w:rPr>
-                    <m:t>&lt;</m:t>
-                  </m:r>
-                  <m:r>
-                    <w:rPr>
-                      <w:rFonts w:ascii="Cambria Math" w:hAnsi="Cambria Math" w:cs="Times New Roman"/>
-                      <w:sz w:val="28"/>
-                      <w:szCs w:val="28"/>
-                      <w:lang w:val="en-US"/>
-                    </w:rPr>
-                    <m:t xml:space="preserve"> -4</m:t>
+                    <m:t>x&lt; -4</m:t>
                   </m:r>
                 </m:e>
                 <m:e>
@@ -1618,7 +1532,15 @@
                       <w:szCs w:val="28"/>
                       <w:lang w:val="en-US"/>
                     </w:rPr>
-                    <m:t>+ 3</m:t>
+                    <m:t xml:space="preserve">+ 3,  </m:t>
+                  </m:r>
+                  <m:r>
+                    <w:rPr>
+                      <w:rFonts w:ascii="Cambria Math" w:hAnsi="Cambria Math" w:cs="Times New Roman"/>
+                      <w:sz w:val="28"/>
+                      <w:szCs w:val="28"/>
+                    </w:rPr>
+                    <m:t xml:space="preserve">при-4 ≤ </m:t>
                   </m:r>
                   <m:r>
                     <w:rPr>
@@ -1627,58 +1549,7 @@
                       <w:szCs w:val="28"/>
                       <w:lang w:val="en-US"/>
                     </w:rPr>
-                    <m:t xml:space="preserve">,  </m:t>
-                  </m:r>
-                  <m:r>
-                    <w:rPr>
-                      <w:rFonts w:ascii="Cambria Math" w:hAnsi="Cambria Math" w:cs="Times New Roman"/>
-                      <w:sz w:val="28"/>
-                      <w:szCs w:val="28"/>
-                    </w:rPr>
-                    <m:t>при</m:t>
-                  </m:r>
-                  <m:r>
-                    <w:rPr>
-                      <w:rFonts w:ascii="Cambria Math" w:hAnsi="Cambria Math" w:cs="Times New Roman"/>
-                      <w:sz w:val="28"/>
-                      <w:szCs w:val="28"/>
-                    </w:rPr>
-                    <m:t>-4 ≤</m:t>
-                  </m:r>
-                  <m:r>
-                    <w:rPr>
-                      <w:rFonts w:ascii="Cambria Math" w:hAnsi="Cambria Math" w:cs="Times New Roman"/>
-                      <w:sz w:val="28"/>
-                      <w:szCs w:val="28"/>
-                    </w:rPr>
-                    <m:t xml:space="preserve"> </m:t>
-                  </m:r>
-                  <m:r>
-                    <w:rPr>
-                      <w:rFonts w:ascii="Cambria Math" w:hAnsi="Cambria Math" w:cs="Times New Roman"/>
-                      <w:sz w:val="28"/>
-                      <w:szCs w:val="28"/>
-                      <w:lang w:val="en-US"/>
-                    </w:rPr>
-                    <m:t>x</m:t>
-                  </m:r>
-                  <m:r>
-                    <w:rPr>
-                      <w:rFonts w:ascii="Cambria Math" w:hAnsi="Cambria Math" w:cs="Times New Roman"/>
-                      <w:sz w:val="28"/>
-                      <w:szCs w:val="28"/>
-                      <w:lang w:val="en-US"/>
-                    </w:rPr>
-                    <m:t>≤</m:t>
-                  </m:r>
-                  <m:r>
-                    <w:rPr>
-                      <w:rFonts w:ascii="Cambria Math" w:hAnsi="Cambria Math" w:cs="Times New Roman"/>
-                      <w:sz w:val="28"/>
-                      <w:szCs w:val="28"/>
-                      <w:lang w:val="en-US"/>
-                    </w:rPr>
-                    <m:t>4</m:t>
+                    <m:t>x≤4</m:t>
                   </m:r>
                 </m:e>
                 <m:e>
@@ -1733,34 +1604,7 @@
                       <w:szCs w:val="28"/>
                       <w:lang w:val="en-US"/>
                     </w:rPr>
-                    <m:t>,</m:t>
-                  </m:r>
-                  <m:r>
-                    <w:rPr>
-                      <w:rFonts w:ascii="Cambria Math" w:hAnsi="Cambria Math" w:cs="Times New Roman"/>
-                      <w:sz w:val="28"/>
-                      <w:szCs w:val="28"/>
-                      <w:lang w:val="en-US"/>
-                    </w:rPr>
-                    <m:t xml:space="preserve"> </m:t>
-                  </m:r>
-                  <m:r>
-                    <w:rPr>
-                      <w:rFonts w:ascii="Cambria Math" w:hAnsi="Cambria Math" w:cs="Times New Roman"/>
-                      <w:sz w:val="28"/>
-                      <w:szCs w:val="28"/>
-                      <w:lang w:val="en-US"/>
-                    </w:rPr>
-                    <m:t xml:space="preserve"> </m:t>
-                  </m:r>
-                  <m:r>
-                    <w:rPr>
-                      <w:rFonts w:ascii="Cambria Math" w:hAnsi="Cambria Math" w:cs="Times New Roman"/>
-                      <w:sz w:val="28"/>
-                      <w:szCs w:val="28"/>
-                      <w:lang w:val="en-US"/>
-                    </w:rPr>
-                    <m:t xml:space="preserve"> </m:t>
+                    <m:t xml:space="preserve">,   </m:t>
                   </m:r>
                   <m:r>
                     <w:rPr>
@@ -1768,39 +1612,7 @@
                       <w:sz w:val="28"/>
                       <w:szCs w:val="28"/>
                     </w:rPr>
-                    <m:t xml:space="preserve">при </m:t>
-                  </m:r>
-                  <m:r>
-                    <w:rPr>
-                      <w:rFonts w:ascii="Cambria Math" w:hAnsi="Cambria Math" w:cs="Times New Roman"/>
-                      <w:sz w:val="28"/>
-                      <w:szCs w:val="28"/>
-                    </w:rPr>
-                    <m:t>x</m:t>
-                  </m:r>
-                  <m:r>
-                    <w:rPr>
-                      <w:rFonts w:ascii="Cambria Math" w:hAnsi="Cambria Math" w:cs="Times New Roman"/>
-                      <w:sz w:val="28"/>
-                      <w:szCs w:val="28"/>
-                    </w:rPr>
-                    <m:t xml:space="preserve"> </m:t>
-                  </m:r>
-                  <m:r>
-                    <w:rPr>
-                      <w:rFonts w:ascii="Cambria Math" w:hAnsi="Cambria Math" w:cs="Times New Roman"/>
-                      <w:sz w:val="28"/>
-                      <w:szCs w:val="28"/>
-                    </w:rPr>
-                    <m:t>&gt;</m:t>
-                  </m:r>
-                  <m:r>
-                    <w:rPr>
-                      <w:rFonts w:ascii="Cambria Math" w:hAnsi="Cambria Math" w:cs="Times New Roman"/>
-                      <w:sz w:val="28"/>
-                      <w:szCs w:val="28"/>
-                    </w:rPr>
-                    <m:t xml:space="preserve"> 4</m:t>
+                    <m:t>при x &gt; 4</m:t>
                   </m:r>
                 </m:e>
               </m:eqArr>
@@ -1973,15 +1785,7 @@
           <w:sz w:val="28"/>
           <w:szCs w:val="28"/>
         </w:rPr>
-        <w:t>Интерфей</w:t>
-      </w:r>
-      <w:r>
-        <w:rPr>
-          <w:rFonts w:ascii="Times New Roman" w:hAnsi="Times New Roman" w:cs="Times New Roman"/>
-          <w:sz w:val="28"/>
-          <w:szCs w:val="28"/>
-        </w:rPr>
-        <w:t>с всей программы будет реализовываться в виде меню, в форме диалога с пользователем (рисунок 1).</w:t>
+        <w:t>Интерфейс всей программы будет реализовываться в виде меню, в форме диалога с пользователем (рисунок 1).</w:t>
       </w:r>
     </w:p>
     <w:p>
@@ -2861,15 +2665,7 @@
                 <w:sz w:val="28"/>
                 <w:szCs w:val="28"/>
               </w:rPr>
-              <w:t xml:space="preserve">Печать запроса и ввод пользовательских данных с </w:t>
-            </w:r>
-            <w:r>
-              <w:rPr>
-                <w:rFonts w:ascii="Times New Roman" w:hAnsi="Times New Roman" w:cs="Times New Roman"/>
-                <w:sz w:val="28"/>
-                <w:szCs w:val="28"/>
-              </w:rPr>
-              <w:t>консоли.</w:t>
+              <w:t>Печать запроса и ввод пользовательских данных с консоли.</w:t>
             </w:r>
           </w:p>
         </w:tc>
@@ -3033,15 +2829,7 @@
                 <w:sz w:val="28"/>
                 <w:szCs w:val="28"/>
               </w:rPr>
-              <w:t>Значение функци</w:t>
-            </w:r>
-            <w:r>
-              <w:rPr>
-                <w:rFonts w:ascii="Times New Roman" w:hAnsi="Times New Roman" w:cs="Times New Roman"/>
-                <w:sz w:val="28"/>
-                <w:szCs w:val="28"/>
-              </w:rPr>
-              <w:t>и для переданного аргумента</w:t>
+              <w:t>Значение функции для переданного аргумента</w:t>
             </w:r>
           </w:p>
         </w:tc>
@@ -3210,63 +2998,39 @@
           <w:sz w:val="28"/>
           <w:szCs w:val="28"/>
         </w:rPr>
-        <w:t>Универсальная</w:t>
-      </w:r>
-      <w:r>
-        <w:rPr>
-          <w:rFonts w:ascii="Times New Roman" w:hAnsi="Times New Roman" w:cs="Times New Roman"/>
-          <w:sz w:val="28"/>
-          <w:szCs w:val="28"/>
-        </w:rPr>
-        <w:t xml:space="preserve"> функция input принимает в качестве параметров потоки ввода и вывода, с которыми она будет работать, значение по умолчанию, а также необязательный параметр запроса на ввод.</w:t>
-      </w:r>
-    </w:p>
-    <w:p>
-      <w:pPr>
-        <w:spacing w:line="360" w:lineRule="auto"/>
-        <w:ind w:firstLine="709"/>
-        <w:contextualSpacing/>
-        <w:jc w:val="both"/>
-      </w:pPr>
-      <w:r>
-        <w:rPr>
-          <w:rFonts w:ascii="Times New Roman" w:hAnsi="Times New Roman" w:cs="Times New Roman"/>
-          <w:sz w:val="28"/>
-          <w:szCs w:val="28"/>
-        </w:rPr>
-        <w:t>Если этот параметр не пустой, функция выводит его на экран и ждёт пользовательского</w:t>
-      </w:r>
-      <w:r>
-        <w:rPr>
-          <w:rFonts w:ascii="Times New Roman" w:hAnsi="Times New Roman" w:cs="Times New Roman"/>
-          <w:sz w:val="28"/>
-          <w:szCs w:val="28"/>
-        </w:rPr>
-        <w:t xml:space="preserve"> ввода, затем преобразует введённую строку в заданный тип и возвращает это значение.</w:t>
-      </w:r>
-    </w:p>
-    <w:p>
-      <w:pPr>
-        <w:spacing w:line="360" w:lineRule="auto"/>
-        <w:ind w:firstLine="709"/>
-        <w:contextualSpacing/>
-        <w:jc w:val="both"/>
-      </w:pPr>
-      <w:r>
-        <w:rPr>
-          <w:rFonts w:ascii="Times New Roman" w:hAnsi="Times New Roman" w:cs="Times New Roman"/>
-          <w:sz w:val="28"/>
-          <w:szCs w:val="28"/>
-        </w:rPr>
-        <w:t>Функция tab принимает поток вывода, и функцию, результаты которой нужно вывести в таблицу. Запрашивает у пользователя параметры — диапазон и шаг изменения аргумента, после</w:t>
-      </w:r>
-      <w:r>
-        <w:rPr>
-          <w:rFonts w:ascii="Times New Roman" w:hAnsi="Times New Roman" w:cs="Times New Roman"/>
-          <w:sz w:val="28"/>
-          <w:szCs w:val="28"/>
-        </w:rPr>
-        <w:t xml:space="preserve"> этого выводит таблицу значений аргумента и функции в поток вывода (экран либо файл).</w:t>
+        <w:t>Универсальная функция input принимает в качестве параметров потоки ввода и вывода, с которыми она будет работать, значение по умолчанию, а также необязательный параметр запроса на ввод.</w:t>
+      </w:r>
+    </w:p>
+    <w:p>
+      <w:pPr>
+        <w:spacing w:line="360" w:lineRule="auto"/>
+        <w:ind w:firstLine="709"/>
+        <w:contextualSpacing/>
+        <w:jc w:val="both"/>
+      </w:pPr>
+      <w:r>
+        <w:rPr>
+          <w:rFonts w:ascii="Times New Roman" w:hAnsi="Times New Roman" w:cs="Times New Roman"/>
+          <w:sz w:val="28"/>
+          <w:szCs w:val="28"/>
+        </w:rPr>
+        <w:t>Если этот параметр не пустой, функция выводит его на экран и ждёт пользовательского ввода, затем преобразует введённую строку в заданный тип и возвращает это значение.</w:t>
+      </w:r>
+    </w:p>
+    <w:p>
+      <w:pPr>
+        <w:spacing w:line="360" w:lineRule="auto"/>
+        <w:ind w:firstLine="709"/>
+        <w:contextualSpacing/>
+        <w:jc w:val="both"/>
+      </w:pPr>
+      <w:r>
+        <w:rPr>
+          <w:rFonts w:ascii="Times New Roman" w:hAnsi="Times New Roman" w:cs="Times New Roman"/>
+          <w:sz w:val="28"/>
+          <w:szCs w:val="28"/>
+        </w:rPr>
+        <w:t>Функция tab принимает поток вывода, и функцию, результаты которой нужно вывести в таблицу. Запрашивает у пользователя параметры — диапазон и шаг изменения аргумента, после этого выводит таблицу значений аргумента и функции в поток вывода (экран либо файл).</w:t>
       </w:r>
     </w:p>
     <w:p>
@@ -3306,15 +3070,7 @@
           <w:sz w:val="28"/>
           <w:szCs w:val="28"/>
         </w:rPr>
-        <w:t xml:space="preserve">Функция yx вычисляет для переданного ей аргумента значение первой функции задания </w:t>
-      </w:r>
-      <w:r>
-        <w:rPr>
-          <w:rFonts w:ascii="Times New Roman" w:hAnsi="Times New Roman" w:cs="Times New Roman"/>
-          <w:sz w:val="28"/>
-          <w:szCs w:val="28"/>
-        </w:rPr>
-        <w:t>y(x).</w:t>
+        <w:t>Функция yx вычисляет для переданного ей аргумента значение первой функции задания y(x).</w:t>
       </w:r>
     </w:p>
     <w:p>
@@ -3390,47 +3146,23 @@
           <w:sz w:val="28"/>
           <w:szCs w:val="28"/>
         </w:rPr>
-        <w:t xml:space="preserve">Для проверки работоспособности программы </w:t>
-      </w:r>
-      <w:r>
-        <w:rPr>
-          <w:rFonts w:ascii="Times New Roman" w:hAnsi="Times New Roman" w:cs="Times New Roman"/>
-          <w:sz w:val="28"/>
-          <w:szCs w:val="28"/>
-        </w:rPr>
-        <w:t xml:space="preserve">поочерёдно вводим тестовые значения для проверки </w:t>
-      </w:r>
-      <w:r>
-        <w:rPr>
-          <w:rFonts w:ascii="Times New Roman" w:hAnsi="Times New Roman" w:cs="Times New Roman"/>
-          <w:sz w:val="28"/>
-          <w:szCs w:val="28"/>
-        </w:rPr>
-        <w:t>возможных ветвлений пользовательского меню.</w:t>
-      </w:r>
-    </w:p>
-    <w:p>
-      <w:pPr>
-        <w:spacing w:line="360" w:lineRule="auto"/>
-        <w:ind w:firstLine="709"/>
-        <w:contextualSpacing/>
-        <w:jc w:val="both"/>
-      </w:pPr>
-      <w:r>
-        <w:rPr>
-          <w:rFonts w:ascii="Times New Roman" w:hAnsi="Times New Roman" w:cs="Times New Roman"/>
-          <w:sz w:val="28"/>
-          <w:szCs w:val="28"/>
-        </w:rPr>
-        <w:t>В задании требуется табулировать значения двух функций, и при запуске программа просит ввести номер функции для вычислений, затем поток вывода и параме</w:t>
-      </w:r>
-      <w:r>
-        <w:rPr>
-          <w:rFonts w:ascii="Times New Roman" w:hAnsi="Times New Roman" w:cs="Times New Roman"/>
-          <w:sz w:val="28"/>
-          <w:szCs w:val="28"/>
-        </w:rPr>
-        <w:t>тры таблицы значений:</w:t>
+        <w:t>Для проверки работоспособности программы поочерёдно вводим тестовые значения для проверки возможных ветвлений пользовательского меню.</w:t>
+      </w:r>
+    </w:p>
+    <w:p>
+      <w:pPr>
+        <w:spacing w:line="360" w:lineRule="auto"/>
+        <w:ind w:firstLine="709"/>
+        <w:contextualSpacing/>
+        <w:jc w:val="both"/>
+      </w:pPr>
+      <w:r>
+        <w:rPr>
+          <w:rFonts w:ascii="Times New Roman" w:hAnsi="Times New Roman" w:cs="Times New Roman"/>
+          <w:sz w:val="28"/>
+          <w:szCs w:val="28"/>
+        </w:rPr>
+        <w:t>В задании требуется табулировать значения двух функций, и при запуске программа просит ввести номер функции для вычислений, затем поток вывода и параметры таблицы значений:</w:t>
       </w:r>
     </w:p>
     <w:p>
@@ -3559,7 +3291,7 @@
                     <pic:cNvPicPr/>
                   </pic:nvPicPr>
                   <pic:blipFill>
-                    <a:blip r:embed="rId8"/>
+                    <a:blip r:embed="rId8" cstate="print"/>
                     <a:stretch>
                       <a:fillRect/>
                     </a:stretch>
@@ -3627,7 +3359,6 @@
           <w:rFonts w:ascii="Times New Roman" w:hAnsi="Times New Roman" w:cs="Times New Roman"/>
           <w:sz w:val="28"/>
           <w:szCs w:val="28"/>
-          <w:lang w:val="en-US"/>
         </w:rPr>
       </w:pPr>
       <w:r>
@@ -3802,7 +3533,7 @@
                     <pic:cNvPicPr/>
                   </pic:nvPicPr>
                   <pic:blipFill>
-                    <a:blip r:embed="rId9"/>
+                    <a:blip r:embed="rId9" cstate="print"/>
                     <a:stretch>
                       <a:fillRect/>
                     </a:stretch>
@@ -4135,7 +3866,7 @@
                     <pic:cNvPicPr/>
                   </pic:nvPicPr>
                   <pic:blipFill>
-                    <a:blip r:embed="rId10"/>
+                    <a:blip r:embed="rId10" cstate="print"/>
                     <a:stretch>
                       <a:fillRect/>
                     </a:stretch>
@@ -4262,15 +3993,7 @@
           <w:sz w:val="28"/>
           <w:szCs w:val="28"/>
         </w:rPr>
-        <w:t>В ходе курсового проектирования на языке С++</w:t>
-      </w:r>
-      <w:r>
-        <w:rPr>
-          <w:rFonts w:ascii="Times New Roman" w:hAnsi="Times New Roman" w:cs="Times New Roman"/>
-          <w:sz w:val="28"/>
-          <w:szCs w:val="28"/>
-        </w:rPr>
-        <w:t xml:space="preserve"> с использованием среды разработки </w:t>
+        <w:t xml:space="preserve">В ходе курсового проектирования на языке С++ с использованием среды разработки </w:t>
       </w:r>
       <w:r>
         <w:rPr>
@@ -4337,15 +4060,7 @@
           <w:sz w:val="28"/>
           <w:szCs w:val="28"/>
         </w:rPr>
-        <w:t>Все требования к программе реализованы полностью. разработан интерфейс программ</w:t>
-      </w:r>
-      <w:r>
-        <w:rPr>
-          <w:rFonts w:ascii="Times New Roman" w:hAnsi="Times New Roman" w:cs="Times New Roman"/>
-          <w:sz w:val="28"/>
-          <w:szCs w:val="28"/>
-        </w:rPr>
-        <w:t>ы взаимодействия с пользователем, а также реализован вывод результатов вычислений на экран либо в заданный пользователем файл.</w:t>
+        <w:t>Все требования к программе реализованы полностью. разработан интерфейс программы взаимодействия с пользователем, а также реализован вывод результатов вычислений на экран либо в заданный пользователем файл.</w:t>
       </w:r>
     </w:p>
     <w:p>
@@ -4415,15 +4130,7 @@
           <w:sz w:val="28"/>
           <w:szCs w:val="28"/>
         </w:rPr>
-        <w:t>Курипта О.В. Основы программирования и алгоритмизации: практикум / О.В.Курипта, О.В. Минакова, Д.К. Проскурин</w:t>
-      </w:r>
-      <w:r>
-        <w:rPr>
-          <w:rFonts w:ascii="Times New Roman" w:hAnsi="Times New Roman" w:cs="Times New Roman"/>
-          <w:sz w:val="28"/>
-          <w:szCs w:val="28"/>
-        </w:rPr>
-        <w:t>; Воронежский ГАСУ. – Воронеж, 2015. – 132 с.</w:t>
+        <w:t>Курипта О.В. Основы программирования и алгоритмизации: практикум / О.В.Курипта, О.В. Минакова, Д.К. Проскурин; Воронежский ГАСУ. – Воронеж, 2015. – 132 с.</w:t>
       </w:r>
     </w:p>
     <w:p>
@@ -4448,15 +4155,7 @@
           <w:sz w:val="28"/>
           <w:szCs w:val="28"/>
         </w:rPr>
-        <w:t>Неземский В.И. Процедуры и функции [Электронный ресурс]: методические указания/ Неземский В.И., Орешкина О.А.— Электрон. текстовые данные. — М.: Московский государственный технический университет имени Н.Э. Бау</w:t>
-      </w:r>
-      <w:r>
-        <w:rPr>
-          <w:rFonts w:ascii="Times New Roman" w:hAnsi="Times New Roman" w:cs="Times New Roman"/>
-          <w:sz w:val="28"/>
-          <w:szCs w:val="28"/>
-        </w:rPr>
-        <w:t>мана, 2009.— 28 c.</w:t>
+        <w:t>Неземский В.И. Процедуры и функции [Электронный ресурс]: методические указания/ Неземский В.И., Орешкина О.А.— Электрон. текстовые данные. — М.: Московский государственный технический университет имени Н.Э. Баумана, 2009.— 28 c.</w:t>
       </w:r>
     </w:p>
     <w:p>
@@ -4506,15 +4205,7 @@
           <w:sz w:val="28"/>
           <w:szCs w:val="28"/>
         </w:rPr>
-        <w:t>Конова Е. А. Алгоритмы и программы. Язык С++: учебное пособие 2-е</w:t>
-      </w:r>
-      <w:r>
-        <w:rPr>
-          <w:rFonts w:ascii="Times New Roman" w:hAnsi="Times New Roman" w:cs="Times New Roman"/>
-          <w:sz w:val="28"/>
-          <w:szCs w:val="28"/>
-        </w:rPr>
-        <w:t xml:space="preserve"> изд./ Поллак Г. А — СПб.: Издательство «Лань», 2017. —384 с.</w:t>
+        <w:t>Конова Е. А. Алгоритмы и программы. Язык С++: учебное пособие 2-е изд./ Поллак Г. А — СПб.: Издательство «Лань», 2017. —384 с.</w:t>
       </w:r>
     </w:p>
     <w:p>
@@ -4539,15 +4230,7 @@
           <w:sz w:val="28"/>
           <w:szCs w:val="28"/>
         </w:rPr>
-        <w:t>Шишкин А.Д. Программирование на языке Си [Электронный ресурс]: учебное пособие/ Шишкин А.Д.— Электрон. текстовые данные.— СПб.: Российский государственный гидрометеорологический университет, 200</w:t>
-      </w:r>
-      <w:r>
-        <w:rPr>
-          <w:rFonts w:ascii="Times New Roman" w:hAnsi="Times New Roman" w:cs="Times New Roman"/>
-          <w:sz w:val="28"/>
-          <w:szCs w:val="28"/>
-        </w:rPr>
-        <w:t>3.— 104 c.</w:t>
+        <w:t>Шишкин А.Д. Программирование на языке Си [Электронный ресурс]: учебное пособие/ Шишкин А.Д.— Электрон. текстовые данные.— СПб.: Российский государственный гидрометеорологический университет, 2003.— 104 c.</w:t>
       </w:r>
     </w:p>
     <w:p>
@@ -5256,14 +4939,6 @@
           <w:lang w:val="en-US"/>
         </w:rPr>
         <w:tab/>
-      </w:r>
-      <w:r>
-        <w:rPr>
-          <w:rFonts w:ascii="Times New Roman" w:hAnsi="Times New Roman" w:cs="Times New Roman"/>
-          <w:sz w:val="28"/>
-          <w:szCs w:val="28"/>
-          <w:lang w:val="en-US"/>
-        </w:rPr>
         <w:t>double y = 0.0;</w:t>
       </w:r>
     </w:p>
@@ -5884,14 +5559,6 @@
           <w:lang w:val="en-US"/>
         </w:rPr>
         <w:tab/>
-      </w:r>
-      <w:r>
-        <w:rPr>
-          <w:rFonts w:ascii="Times New Roman" w:hAnsi="Times New Roman" w:cs="Times New Roman"/>
-          <w:sz w:val="28"/>
-          <w:szCs w:val="28"/>
-          <w:lang w:val="en-US"/>
-        </w:rPr>
         <w:t xml:space="preserve">    auto xMin = input(std::cin, std::cout, -5.0, "Input xMin [-5.0]");</w:t>
       </w:r>
     </w:p>
@@ -5995,16 +5662,7 @@
           <w:szCs w:val="28"/>
           <w:lang w:val="en-US"/>
         </w:rPr>
-        <w:t xml:space="preserve">    for(auto x = xMi</w:t>
-      </w:r>
-      <w:r>
-        <w:rPr>
-          <w:rFonts w:ascii="Times New Roman" w:hAnsi="Times New Roman" w:cs="Times New Roman"/>
-          <w:sz w:val="28"/>
-          <w:szCs w:val="28"/>
-          <w:lang w:val="en-US"/>
-        </w:rPr>
-        <w:t>n; x &lt;= xMax; x += dx) {</w:t>
+        <w:t xml:space="preserve">    for(auto x = xMin; x &lt;= xMax; x += dx) {</w:t>
       </w:r>
     </w:p>
     <w:p>
@@ -6264,16 +5922,7 @@
           <w:szCs w:val="28"/>
           <w:lang w:val="en-US"/>
         </w:rPr>
-        <w:t xml:space="preserve">#include </w:t>
-      </w:r>
-      <w:r>
-        <w:rPr>
-          <w:rFonts w:ascii="Times New Roman" w:hAnsi="Times New Roman" w:cs="Times New Roman"/>
-          <w:sz w:val="28"/>
-          <w:szCs w:val="28"/>
-          <w:lang w:val="en-US"/>
-        </w:rPr>
-        <w:t>&lt;sstream&gt;</w:t>
+        <w:t>#include &lt;sstream&gt;</w:t>
       </w:r>
     </w:p>
     <w:p>
@@ -6562,16 +6211,7 @@
           <w:lang w:val="en-US"/>
         </w:rPr>
         <w:tab/>
-        <w:t xml:space="preserve">if((is &gt;&gt; s) </w:t>
-      </w:r>
-      <w:r>
-        <w:rPr>
-          <w:rFonts w:ascii="Times New Roman" w:hAnsi="Times New Roman" w:cs="Times New Roman"/>
-          <w:sz w:val="28"/>
-          <w:szCs w:val="28"/>
-          <w:lang w:val="en-US"/>
-        </w:rPr>
-        <w:t>&amp;&amp; s.size() &gt; 0) {</w:t>
+        <w:t>if((is &gt;&gt; s) &amp;&amp; s.size() &gt; 0) {</w:t>
       </w:r>
     </w:p>
     <w:p>
@@ -6870,16 +6510,7 @@
           <w:lang w:val="en-US"/>
         </w:rPr>
         <w:tab/>
-        <w:t xml:space="preserve">return input_impl(is, </w:t>
-      </w:r>
-      <w:r>
-        <w:rPr>
-          <w:rFonts w:ascii="Times New Roman" w:hAnsi="Times New Roman" w:cs="Times New Roman"/>
-          <w:sz w:val="28"/>
-          <w:szCs w:val="28"/>
-          <w:lang w:val="en-US"/>
-        </w:rPr>
-        <w:t>os, static_cast&lt;T*&gt;(nullptr), prompt);</w:t>
+        <w:t>return input_impl(is, os, static_cast&lt;T*&gt;(nullptr), prompt);</w:t>
       </w:r>
     </w:p>
     <w:p>
@@ -7060,8 +6691,19 @@
           <w:bCs/>
           <w:sz w:val="28"/>
           <w:szCs w:val="28"/>
-        </w:rPr>
-        <w:t>main.cpp:</w:t>
+          <w:lang w:val="en-US"/>
+        </w:rPr>
+        <w:t>functions</w:t>
+      </w:r>
+      <w:r>
+        <w:rPr>
+          <w:rFonts w:ascii="Times New Roman" w:hAnsi="Times New Roman" w:cs="Times New Roman"/>
+          <w:b/>
+          <w:bCs/>
+          <w:sz w:val="28"/>
+          <w:szCs w:val="28"/>
+        </w:rPr>
+        <w:t>.cpp:</w:t>
       </w:r>
     </w:p>
     <w:p>
@@ -7250,16 +6892,7 @@
           <w:szCs w:val="28"/>
           <w:lang w:val="en-US"/>
         </w:rPr>
-        <w:t>std::ostream&amp; get_ostr</w:t>
-      </w:r>
-      <w:r>
-        <w:rPr>
-          <w:rFonts w:ascii="Times New Roman" w:hAnsi="Times New Roman" w:cs="Times New Roman"/>
-          <w:sz w:val="28"/>
-          <w:szCs w:val="28"/>
-          <w:lang w:val="en-US"/>
-        </w:rPr>
-        <w:t>eam() {</w:t>
+        <w:t>std::ostream&amp; get_ostream() {</w:t>
       </w:r>
     </w:p>
     <w:p>
@@ -7709,16 +7342,7 @@
           <w:lang w:val="en-US"/>
         </w:rPr>
         <w:tab/>
-        <w:t xml:space="preserve">    std::cout &lt;&lt; "</w:t>
-      </w:r>
-      <w:r>
-        <w:rPr>
-          <w:rFonts w:ascii="Times New Roman" w:hAnsi="Times New Roman" w:cs="Times New Roman"/>
-          <w:sz w:val="28"/>
-          <w:szCs w:val="28"/>
-          <w:lang w:val="en-US"/>
-        </w:rPr>
-        <w:t xml:space="preserve">            3,                if x &lt;= -4\n";</w:t>
+        <w:t xml:space="preserve">    std::cout &lt;&lt; "            3,                if x &lt;= -4\n";</w:t>
       </w:r>
     </w:p>
     <w:p>
@@ -7802,16 +7426,7 @@
           <w:lang w:val="en-US"/>
         </w:rPr>
         <w:tab/>
-        <w:t xml:space="preserve">    auto</w:t>
-      </w:r>
-      <w:r>
-        <w:rPr>
-          <w:rFonts w:ascii="Times New Roman" w:hAnsi="Times New Roman" w:cs="Times New Roman"/>
-          <w:sz w:val="28"/>
-          <w:szCs w:val="28"/>
-          <w:lang w:val="en-US"/>
-        </w:rPr>
-        <w:t>&amp; output = get_ostream();</w:t>
+        <w:t xml:space="preserve">    auto&amp; output = get_ostream();</w:t>
       </w:r>
     </w:p>
     <w:p>
@@ -8178,7 +7793,7 @@
 
 <file path=word/endnotes.xml><?xml version="1.0" encoding="utf-8"?>
 <w:endnotes xmlns:ve="http://schemas.openxmlformats.org/markup-compatibility/2006" xmlns:o="urn:schemas-microsoft-com:office:office" xmlns:r="http://schemas.openxmlformats.org/officeDocument/2006/relationships" xmlns:m="http://schemas.openxmlformats.org/officeDocument/2006/math" xmlns:v="urn:schemas-microsoft-com:vml" xmlns:wp="http://schemas.openxmlformats.org/drawingml/2006/wordprocessingDrawing" xmlns:w10="urn:schemas-microsoft-com:office:word" xmlns:w="http://schemas.openxmlformats.org/wordprocessingml/2006/main" xmlns:wne="http://schemas.microsoft.com/office/word/2006/wordml">
-  <w:endnote w:type="separator" w:id="0">
+  <w:endnote w:type="separator" w:id="-1">
     <w:p>
       <w:pPr>
         <w:spacing w:after="0" w:line="240" w:lineRule="auto"/>
@@ -8188,7 +7803,7 @@
       </w:r>
     </w:p>
   </w:endnote>
-  <w:endnote w:type="continuationSeparator" w:id="1">
+  <w:endnote w:type="continuationSeparator" w:id="0">
     <w:p>
       <w:pPr>
         <w:spacing w:after="0" w:line="240" w:lineRule="auto"/>
@@ -8235,7 +7850,7 @@
           <w:rPr>
             <w:noProof/>
           </w:rPr>
-          <w:t>3</w:t>
+          <w:t>18</w:t>
         </w:r>
         <w:r>
           <w:fldChar w:fldCharType="end"/>
@@ -8253,7 +7868,7 @@
 
 <file path=word/footnotes.xml><?xml version="1.0" encoding="utf-8"?>
 <w:footnotes xmlns:ve="http://schemas.openxmlformats.org/markup-compatibility/2006" xmlns:o="urn:schemas-microsoft-com:office:office" xmlns:r="http://schemas.openxmlformats.org/officeDocument/2006/relationships" xmlns:m="http://schemas.openxmlformats.org/officeDocument/2006/math" xmlns:v="urn:schemas-microsoft-com:vml" xmlns:wp="http://schemas.openxmlformats.org/drawingml/2006/wordprocessingDrawing" xmlns:w10="urn:schemas-microsoft-com:office:word" xmlns:w="http://schemas.openxmlformats.org/wordprocessingml/2006/main" xmlns:wne="http://schemas.microsoft.com/office/word/2006/wordml">
-  <w:footnote w:type="separator" w:id="0">
+  <w:footnote w:type="separator" w:id="-1">
     <w:p>
       <w:pPr>
         <w:spacing w:after="0" w:line="240" w:lineRule="auto"/>
@@ -8263,7 +7878,7 @@
       </w:r>
     </w:p>
   </w:footnote>
-  <w:footnote w:type="continuationSeparator" w:id="1">
+  <w:footnote w:type="continuationSeparator" w:id="0">
     <w:p>
       <w:pPr>
         <w:spacing w:after="0" w:line="240" w:lineRule="auto"/>
@@ -9881,359 +9496,6 @@
 </w:styles>
 </file>
 
-<file path=word/glossary/document.xml><?xml version="1.0" encoding="utf-8"?>
-<w:glossaryDocument xmlns:ve="http://schemas.openxmlformats.org/markup-compatibility/2006" xmlns:o="urn:schemas-microsoft-com:office:office" xmlns:r="http://schemas.openxmlformats.org/officeDocument/2006/relationships" xmlns:m="http://schemas.openxmlformats.org/officeDocument/2006/math" xmlns:v="urn:schemas-microsoft-com:vml" xmlns:wp="http://schemas.openxmlformats.org/drawingml/2006/wordprocessingDrawing" xmlns:w10="urn:schemas-microsoft-com:office:word" xmlns:w="http://schemas.openxmlformats.org/wordprocessingml/2006/main" xmlns:wne="http://schemas.microsoft.com/office/word/2006/wordml">
-  <w:docParts/>
-</w:glossaryDocument>
-</file>
-
-<file path=word/glossary/fontTable.xml><?xml version="1.0" encoding="utf-8"?>
-<w:fonts xmlns:r="http://schemas.openxmlformats.org/officeDocument/2006/relationships" xmlns:w="http://schemas.openxmlformats.org/wordprocessingml/2006/main">
-  <w:font w:name="Symbol">
-    <w:panose1 w:val="05050102010706020507"/>
-    <w:charset w:val="02"/>
-    <w:family w:val="roman"/>
-    <w:pitch w:val="variable"/>
-    <w:sig w:usb0="00000000" w:usb1="10000000" w:usb2="00000000" w:usb3="00000000" w:csb0="80000000" w:csb1="00000000"/>
-  </w:font>
-  <w:font w:name="Times New Roman">
-    <w:panose1 w:val="02020603050405020304"/>
-    <w:charset w:val="CC"/>
-    <w:family w:val="roman"/>
-    <w:pitch w:val="variable"/>
-    <w:sig w:usb0="E0002AFF" w:usb1="C0007841" w:usb2="00000009" w:usb3="00000000" w:csb0="000001FF" w:csb1="00000000"/>
-  </w:font>
-  <w:font w:name="Courier New">
-    <w:panose1 w:val="02070309020205020404"/>
-    <w:charset w:val="CC"/>
-    <w:family w:val="modern"/>
-    <w:pitch w:val="fixed"/>
-    <w:sig w:usb0="E0002AFF" w:usb1="C0007843" w:usb2="00000009" w:usb3="00000000" w:csb0="000001FF" w:csb1="00000000"/>
-  </w:font>
-  <w:font w:name="Wingdings">
-    <w:panose1 w:val="05000000000000000000"/>
-    <w:charset w:val="02"/>
-    <w:family w:val="auto"/>
-    <w:pitch w:val="variable"/>
-    <w:sig w:usb0="00000000" w:usb1="10000000" w:usb2="00000000" w:usb3="00000000" w:csb0="80000000" w:csb1="00000000"/>
-  </w:font>
-  <w:font w:name="OpenSymbol">
-    <w:altName w:val="Arial Unicode MS"/>
-    <w:panose1 w:val="05010000000000000000"/>
-    <w:charset w:val="00"/>
-    <w:family w:val="auto"/>
-    <w:pitch w:val="variable"/>
-    <w:sig w:usb0="800000AF" w:usb1="1001ECEA" w:usb2="00000000" w:usb3="00000000" w:csb0="00000001" w:csb1="00000000"/>
-  </w:font>
-  <w:font w:name="Calibri">
-    <w:panose1 w:val="020F0502020204030204"/>
-    <w:charset w:val="CC"/>
-    <w:family w:val="swiss"/>
-    <w:pitch w:val="variable"/>
-    <w:sig w:usb0="E00002FF" w:usb1="4000ACFF" w:usb2="00000001" w:usb3="00000000" w:csb0="0000019F" w:csb1="00000000"/>
-  </w:font>
-  <w:font w:name="Calibri Light">
-    <w:panose1 w:val="020F0302020204030204"/>
-    <w:charset w:val="CC"/>
-    <w:family w:val="swiss"/>
-    <w:pitch w:val="variable"/>
-    <w:sig w:usb0="A00002EF" w:usb1="4000207B" w:usb2="00000000" w:usb3="00000000" w:csb0="0000019F" w:csb1="00000000"/>
-  </w:font>
-  <w:font w:name="Liberation Sans">
-    <w:altName w:val="Arial"/>
-    <w:charset w:val="01"/>
-    <w:family w:val="swiss"/>
-    <w:pitch w:val="variable"/>
-    <w:sig w:usb0="00000000" w:usb1="00000000" w:usb2="00000000" w:usb3="00000000" w:csb0="00000000" w:csb1="00000000"/>
-  </w:font>
-  <w:font w:name="Noto Sans CJK SC">
-    <w:panose1 w:val="00000000000000000000"/>
-    <w:charset w:val="00"/>
-    <w:family w:val="roman"/>
-    <w:notTrueType/>
-    <w:pitch w:val="default"/>
-    <w:sig w:usb0="00000000" w:usb1="00000000" w:usb2="00000000" w:usb3="00000000" w:csb0="00000000" w:csb1="00000000"/>
-  </w:font>
-  <w:font w:name="Lohit Devanagari">
-    <w:altName w:val="Times New Roman"/>
-    <w:panose1 w:val="00000000000000000000"/>
-    <w:charset w:val="00"/>
-    <w:family w:val="roman"/>
-    <w:notTrueType/>
-    <w:pitch w:val="default"/>
-    <w:sig w:usb0="00000000" w:usb1="00000000" w:usb2="00000000" w:usb3="00000000" w:csb0="00000000" w:csb1="00000000"/>
-  </w:font>
-  <w:font w:name="Tahoma">
-    <w:panose1 w:val="020B0604030504040204"/>
-    <w:charset w:val="CC"/>
-    <w:family w:val="swiss"/>
-    <w:pitch w:val="variable"/>
-    <w:sig w:usb0="E1002EFF" w:usb1="C000605B" w:usb2="00000029" w:usb3="00000000" w:csb0="000101FF" w:csb1="00000000"/>
-  </w:font>
-  <w:font w:name="Roboto">
-    <w:altName w:val="Times New Roman"/>
-    <w:charset w:val="01"/>
-    <w:family w:val="auto"/>
-    <w:pitch w:val="default"/>
-    <w:sig w:usb0="00000000" w:usb1="00000000" w:usb2="00000000" w:usb3="00000000" w:csb0="00000000" w:csb1="00000000"/>
-  </w:font>
-  <w:font w:name="Cambria Math">
-    <w:panose1 w:val="02040503050406030204"/>
-    <w:charset w:val="CC"/>
-    <w:family w:val="roman"/>
-    <w:pitch w:val="variable"/>
-    <w:sig w:usb0="E00002FF" w:usb1="420024FF" w:usb2="00000000" w:usb3="00000000" w:csb0="0000019F" w:csb1="00000000"/>
-  </w:font>
-  <w:font w:name="Cambria">
-    <w:panose1 w:val="02040503050406030204"/>
-    <w:charset w:val="CC"/>
-    <w:family w:val="roman"/>
-    <w:pitch w:val="variable"/>
-    <w:sig w:usb0="E00002FF" w:usb1="400004FF" w:usb2="00000000" w:usb3="00000000" w:csb0="0000019F" w:csb1="00000000"/>
-  </w:font>
-</w:fonts>
-</file>
-
-<file path=word/glossary/settings.xml><?xml version="1.0" encoding="utf-8"?>
-<w:settings xmlns:o="urn:schemas-microsoft-com:office:office" xmlns:r="http://schemas.openxmlformats.org/officeDocument/2006/relationships" xmlns:m="http://schemas.openxmlformats.org/officeDocument/2006/math" xmlns:v="urn:schemas-microsoft-com:vml" xmlns:w10="urn:schemas-microsoft-com:office:word" xmlns:w="http://schemas.openxmlformats.org/wordprocessingml/2006/main" xmlns:sl="http://schemas.openxmlformats.org/schemaLibrary/2006/main">
-  <w:view w:val="normal"/>
-  <w:defaultTabStop w:val="708"/>
-  <w:characterSpacingControl w:val="doNotCompress"/>
-  <w:compat>
-    <w:useFELayout/>
-  </w:compat>
-  <w:rsids>
-    <w:rsidRoot w:val="00BB0A3B"/>
-    <w:rsid w:val="00BB0A3B"/>
-    <w:rsid w:val="00BE4246"/>
-  </w:rsids>
-  <m:mathPr>
-    <m:mathFont m:val="Cambria Math"/>
-    <m:brkBin m:val="before"/>
-    <m:brkBinSub m:val="--"/>
-    <m:smallFrac m:val="off"/>
-    <m:dispDef/>
-    <m:lMargin m:val="0"/>
-    <m:rMargin m:val="0"/>
-    <m:defJc m:val="centerGroup"/>
-    <m:wrapIndent m:val="1440"/>
-    <m:intLim m:val="subSup"/>
-    <m:naryLim m:val="undOvr"/>
-  </m:mathPr>
-  <w:themeFontLang w:val="ru-RU"/>
-  <w:clrSchemeMapping w:bg1="light1" w:t1="dark1" w:bg2="light2" w:t2="dark2" w:accent1="accent1" w:accent2="accent2" w:accent3="accent3" w:accent4="accent4" w:accent5="accent5" w:accent6="accent6" w:hyperlink="hyperlink" w:followedHyperlink="followedHyperlink"/>
-  <w:decimalSymbol w:val="."/>
-  <w:listSeparator w:val=";"/>
-</w:settings>
-</file>
-
-<file path=word/glossary/styles.xml><?xml version="1.0" encoding="utf-8"?>
-<w:styles xmlns:r="http://schemas.openxmlformats.org/officeDocument/2006/relationships" xmlns:w="http://schemas.openxmlformats.org/wordprocessingml/2006/main">
-  <w:docDefaults>
-    <w:rPrDefault>
-      <w:rPr>
-        <w:rFonts w:asciiTheme="minorHAnsi" w:eastAsiaTheme="minorEastAsia" w:hAnsiTheme="minorHAnsi" w:cstheme="minorBidi"/>
-        <w:sz w:val="22"/>
-        <w:szCs w:val="22"/>
-        <w:lang w:val="ru-RU" w:eastAsia="ru-RU" w:bidi="ar-SA"/>
-      </w:rPr>
-    </w:rPrDefault>
-    <w:pPrDefault>
-      <w:pPr>
-        <w:spacing w:after="200" w:line="276" w:lineRule="auto"/>
-      </w:pPr>
-    </w:pPrDefault>
-  </w:docDefaults>
-  <w:latentStyles w:defLockedState="0" w:defUIPriority="99" w:defSemiHidden="1" w:defUnhideWhenUsed="1" w:defQFormat="0" w:count="267">
-    <w:lsdException w:name="Normal" w:semiHidden="0" w:uiPriority="0" w:unhideWhenUsed="0" w:qFormat="1"/>
-    <w:lsdException w:name="heading 1" w:semiHidden="0" w:uiPriority="9" w:unhideWhenUsed="0" w:qFormat="1"/>
-    <w:lsdException w:name="heading 2" w:uiPriority="9" w:qFormat="1"/>
-    <w:lsdException w:name="heading 3" w:uiPriority="9" w:qFormat="1"/>
-    <w:lsdException w:name="heading 4" w:uiPriority="9" w:qFormat="1"/>
-    <w:lsdException w:name="heading 5" w:uiPriority="9" w:qFormat="1"/>
-    <w:lsdException w:name="heading 6" w:uiPriority="9" w:qFormat="1"/>
-    <w:lsdException w:name="heading 7" w:uiPriority="9" w:qFormat="1"/>
-    <w:lsdException w:name="heading 8" w:uiPriority="9" w:qFormat="1"/>
-    <w:lsdException w:name="heading 9" w:uiPriority="9" w:qFormat="1"/>
-    <w:lsdException w:name="toc 1" w:uiPriority="39"/>
-    <w:lsdException w:name="toc 2" w:uiPriority="39"/>
-    <w:lsdException w:name="toc 3" w:uiPriority="39"/>
-    <w:lsdException w:name="toc 4" w:uiPriority="39"/>
-    <w:lsdException w:name="toc 5" w:uiPriority="39"/>
-    <w:lsdException w:name="toc 6" w:uiPriority="39"/>
-    <w:lsdException w:name="toc 7" w:uiPriority="39"/>
-    <w:lsdException w:name="toc 8" w:uiPriority="39"/>
-    <w:lsdException w:name="toc 9" w:uiPriority="39"/>
-    <w:lsdException w:name="caption" w:uiPriority="35" w:qFormat="1"/>
-    <w:lsdException w:name="Title" w:semiHidden="0" w:uiPriority="10" w:unhideWhenUsed="0" w:qFormat="1"/>
-    <w:lsdException w:name="Default Paragraph Font" w:uiPriority="1"/>
-    <w:lsdException w:name="Subtitle" w:semiHidden="0" w:uiPriority="11" w:unhideWhenUsed="0" w:qFormat="1"/>
-    <w:lsdException w:name="Strong" w:semiHidden="0" w:uiPriority="22" w:unhideWhenUsed="0" w:qFormat="1"/>
-    <w:lsdException w:name="Emphasis" w:semiHidden="0" w:uiPriority="20" w:unhideWhenUsed="0" w:qFormat="1"/>
-    <w:lsdException w:name="Table Grid" w:semiHidden="0" w:uiPriority="59" w:unhideWhenUsed="0"/>
-    <w:lsdException w:name="Placeholder Text" w:unhideWhenUsed="0"/>
-    <w:lsdException w:name="No Spacing" w:semiHidden="0" w:uiPriority="1" w:unhideWhenUsed="0" w:qFormat="1"/>
-    <w:lsdException w:name="Light Shading" w:semiHidden="0" w:uiPriority="60" w:unhideWhenUsed="0"/>
-    <w:lsdException w:name="Light List" w:semiHidden="0" w:uiPriority="61" w:unhideWhenUsed="0"/>
-    <w:lsdException w:name="Light Grid" w:semiHidden="0" w:uiPriority="62" w:unhideWhenUsed="0"/>
-    <w:lsdException w:name="Medium Shading 1" w:semiHidden="0" w:uiPriority="63" w:unhideWhenUsed="0"/>
-    <w:lsdException w:name="Medium Shading 2" w:semiHidden="0" w:uiPriority="64" w:unhideWhenUsed="0"/>
-    <w:lsdException w:name="Medium List 1" w:semiHidden="0" w:uiPriority="65" w:unhideWhenUsed="0"/>
-    <w:lsdException w:name="Medium List 2" w:semiHidden="0" w:uiPriority="66" w:unhideWhenUsed="0"/>
-    <w:lsdException w:name="Medium Grid 1" w:semiHidden="0" w:uiPriority="67" w:unhideWhenUsed="0"/>
-    <w:lsdException w:name="Medium Grid 2" w:semiHidden="0" w:uiPriority="68" w:unhideWhenUsed="0"/>
-    <w:lsdException w:name="Medium Grid 3" w:semiHidden="0" w:uiPriority="69" w:unhideWhenUsed="0"/>
-    <w:lsdException w:name="Dark List" w:semiHidden="0" w:uiPriority="70" w:unhideWhenUsed="0"/>
-    <w:lsdException w:name="Colorful Shading" w:semiHidden="0" w:uiPriority="71" w:unhideWhenUsed="0"/>
-    <w:lsdException w:name="Colorful List" w:semiHidden="0" w:uiPriority="72" w:unhideWhenUsed="0"/>
-    <w:lsdException w:name="Colorful Grid" w:semiHidden="0" w:uiPriority="73" w:unhideWhenUsed="0"/>
-    <w:lsdException w:name="Light Shading Accent 1" w:semiHidden="0" w:uiPriority="60" w:unhideWhenUsed="0"/>
-    <w:lsdException w:name="Light List Accent 1" w:semiHidden="0" w:uiPriority="61" w:unhideWhenUsed="0"/>
-    <w:lsdException w:name="Light Grid Accent 1" w:semiHidden="0" w:uiPriority="62" w:unhideWhenUsed="0"/>
-    <w:lsdException w:name="Medium Shading 1 Accent 1" w:semiHidden="0" w:uiPriority="63" w:unhideWhenUsed="0"/>
-    <w:lsdException w:name="Medium Shading 2 Accent 1" w:semiHidden="0" w:uiPriority="64" w:unhideWhenUsed="0"/>
-    <w:lsdException w:name="Medium List 1 Accent 1" w:semiHidden="0" w:uiPriority="65" w:unhideWhenUsed="0"/>
-    <w:lsdException w:name="Revision" w:unhideWhenUsed="0"/>
-    <w:lsdException w:name="List Paragraph" w:semiHidden="0" w:uiPriority="34" w:unhideWhenUsed="0" w:qFormat="1"/>
-    <w:lsdException w:name="Quote" w:semiHidden="0" w:uiPriority="29" w:unhideWhenUsed="0" w:qFormat="1"/>
-    <w:lsdException w:name="Intense Quote" w:semiHidden="0" w:uiPriority="30" w:unhideWhenUsed="0" w:qFormat="1"/>
-    <w:lsdException w:name="Medium List 2 Accent 1" w:semiHidden="0" w:uiPriority="66" w:unhideWhenUsed="0"/>
-    <w:lsdException w:name="Medium Grid 1 Accent 1" w:semiHidden="0" w:uiPriority="67" w:unhideWhenUsed="0"/>
-    <w:lsdException w:name="Medium Grid 2 Accent 1" w:semiHidden="0" w:uiPriority="68" w:unhideWhenUsed="0"/>
-    <w:lsdException w:name="Medium Grid 3 Accent 1" w:semiHidden="0" w:uiPriority="69" w:unhideWhenUsed="0"/>
-    <w:lsdException w:name="Dark List Accent 1" w:semiHidden="0" w:uiPriority="70" w:unhideWhenUsed="0"/>
-    <w:lsdException w:name="Colorful Shading Accent 1" w:semiHidden="0" w:uiPriority="71" w:unhideWhenUsed="0"/>
-    <w:lsdException w:name="Colorful List Accent 1" w:semiHidden="0" w:uiPriority="72" w:unhideWhenUsed="0"/>
-    <w:lsdException w:name="Colorful Grid Accent 1" w:semiHidden="0" w:uiPriority="73" w:unhideWhenUsed="0"/>
-    <w:lsdException w:name="Light Shading Accent 2" w:semiHidden="0" w:uiPriority="60" w:unhideWhenUsed="0"/>
-    <w:lsdException w:name="Light List Accent 2" w:semiHidden="0" w:uiPriority="61" w:unhideWhenUsed="0"/>
-    <w:lsdException w:name="Light Grid Accent 2" w:semiHidden="0" w:uiPriority="62" w:unhideWhenUsed="0"/>
-    <w:lsdException w:name="Medium Shading 1 Accent 2" w:semiHidden="0" w:uiPriority="63" w:unhideWhenUsed="0"/>
-    <w:lsdException w:name="Medium Shading 2 Accent 2" w:semiHidden="0" w:uiPriority="64" w:unhideWhenUsed="0"/>
-    <w:lsdException w:name="Medium List 1 Accent 2" w:semiHidden="0" w:uiPriority="65" w:unhideWhenUsed="0"/>
-    <w:lsdException w:name="Medium List 2 Accent 2" w:semiHidden="0" w:uiPriority="66" w:unhideWhenUsed="0"/>
-    <w:lsdException w:name="Medium Grid 1 Accent 2" w:semiHidden="0" w:uiPriority="67" w:unhideWhenUsed="0"/>
-    <w:lsdException w:name="Medium Grid 2 Accent 2" w:semiHidden="0" w:uiPriority="68" w:unhideWhenUsed="0"/>
-    <w:lsdException w:name="Medium Grid 3 Accent 2" w:semiHidden="0" w:uiPriority="69" w:unhideWhenUsed="0"/>
-    <w:lsdException w:name="Dark List Accent 2" w:semiHidden="0" w:uiPriority="70" w:unhideWhenUsed="0"/>
-    <w:lsdException w:name="Colorful Shading Accent 2" w:semiHidden="0" w:uiPriority="71" w:unhideWhenUsed="0"/>
-    <w:lsdException w:name="Colorful List Accent 2" w:semiHidden="0" w:uiPriority="72" w:unhideWhenUsed="0"/>
-    <w:lsdException w:name="Colorful Grid Accent 2" w:semiHidden="0" w:uiPriority="73" w:unhideWhenUsed="0"/>
-    <w:lsdException w:name="Light Shading Accent 3" w:semiHidden="0" w:uiPriority="60" w:unhideWhenUsed="0"/>
-    <w:lsdException w:name="Light List Accent 3" w:semiHidden="0" w:uiPriority="61" w:unhideWhenUsed="0"/>
-    <w:lsdException w:name="Light Grid Accent 3" w:semiHidden="0" w:uiPriority="62" w:unhideWhenUsed="0"/>
-    <w:lsdException w:name="Medium Shading 1 Accent 3" w:semiHidden="0" w:uiPriority="63" w:unhideWhenUsed="0"/>
-    <w:lsdException w:name="Medium Shading 2 Accent 3" w:semiHidden="0" w:uiPriority="64" w:unhideWhenUsed="0"/>
-    <w:lsdException w:name="Medium List 1 Accent 3" w:semiHidden="0" w:uiPriority="65" w:unhideWhenUsed="0"/>
-    <w:lsdException w:name="Medium List 2 Accent 3" w:semiHidden="0" w:uiPriority="66" w:unhideWhenUsed="0"/>
-    <w:lsdException w:name="Medium Grid 1 Accent 3" w:semiHidden="0" w:uiPriority="67" w:unhideWhenUsed="0"/>
-    <w:lsdException w:name="Medium Grid 2 Accent 3" w:semiHidden="0" w:uiPriority="68" w:unhideWhenUsed="0"/>
-    <w:lsdException w:name="Medium Grid 3 Accent 3" w:semiHidden="0" w:uiPriority="69" w:unhideWhenUsed="0"/>
-    <w:lsdException w:name="Dark List Accent 3" w:semiHidden="0" w:uiPriority="70" w:unhideWhenUsed="0"/>
-    <w:lsdException w:name="Colorful Shading Accent 3" w:semiHidden="0" w:uiPriority="71" w:unhideWhenUsed="0"/>
-    <w:lsdException w:name="Colorful List Accent 3" w:semiHidden="0" w:uiPriority="72" w:unhideWhenUsed="0"/>
-    <w:lsdException w:name="Colorful Grid Accent 3" w:semiHidden="0" w:uiPriority="73" w:unhideWhenUsed="0"/>
-    <w:lsdException w:name="Light Shading Accent 4" w:semiHidden="0" w:uiPriority="60" w:unhideWhenUsed="0"/>
-    <w:lsdException w:name="Light List Accent 4" w:semiHidden="0" w:uiPriority="61" w:unhideWhenUsed="0"/>
-    <w:lsdException w:name="Light Grid Accent 4" w:semiHidden="0" w:uiPriority="62" w:unhideWhenUsed="0"/>
-    <w:lsdException w:name="Medium Shading 1 Accent 4" w:semiHidden="0" w:uiPriority="63" w:unhideWhenUsed="0"/>
-    <w:lsdException w:name="Medium Shading 2 Accent 4" w:semiHidden="0" w:uiPriority="64" w:unhideWhenUsed="0"/>
-    <w:lsdException w:name="Medium List 1 Accent 4" w:semiHidden="0" w:uiPriority="65" w:unhideWhenUsed="0"/>
-    <w:lsdException w:name="Medium List 2 Accent 4" w:semiHidden="0" w:uiPriority="66" w:unhideWhenUsed="0"/>
-    <w:lsdException w:name="Medium Grid 1 Accent 4" w:semiHidden="0" w:uiPriority="67" w:unhideWhenUsed="0"/>
-    <w:lsdException w:name="Medium Grid 2 Accent 4" w:semiHidden="0" w:uiPriority="68" w:unhideWhenUsed="0"/>
-    <w:lsdException w:name="Medium Grid 3 Accent 4" w:semiHidden="0" w:uiPriority="69" w:unhideWhenUsed="0"/>
-    <w:lsdException w:name="Dark List Accent 4" w:semiHidden="0" w:uiPriority="70" w:unhideWhenUsed="0"/>
-    <w:lsdException w:name="Colorful Shading Accent 4" w:semiHidden="0" w:uiPriority="71" w:unhideWhenUsed="0"/>
-    <w:lsdException w:name="Colorful List Accent 4" w:semiHidden="0" w:uiPriority="72" w:unhideWhenUsed="0"/>
-    <w:lsdException w:name="Colorful Grid Accent 4" w:semiHidden="0" w:uiPriority="73" w:unhideWhenUsed="0"/>
-    <w:lsdException w:name="Light Shading Accent 5" w:semiHidden="0" w:uiPriority="60" w:unhideWhenUsed="0"/>
-    <w:lsdException w:name="Light List Accent 5" w:semiHidden="0" w:uiPriority="61" w:unhideWhenUsed="0"/>
-    <w:lsdException w:name="Light Grid Accent 5" w:semiHidden="0" w:uiPriority="62" w:unhideWhenUsed="0"/>
-    <w:lsdException w:name="Medium Shading 1 Accent 5" w:semiHidden="0" w:uiPriority="63" w:unhideWhenUsed="0"/>
-    <w:lsdException w:name="Medium Shading 2 Accent 5" w:semiHidden="0" w:uiPriority="64" w:unhideWhenUsed="0"/>
-    <w:lsdException w:name="Medium List 1 Accent 5" w:semiHidden="0" w:uiPriority="65" w:unhideWhenUsed="0"/>
-    <w:lsdException w:name="Medium List 2 Accent 5" w:semiHidden="0" w:uiPriority="66" w:unhideWhenUsed="0"/>
-    <w:lsdException w:name="Medium Grid 1 Accent 5" w:semiHidden="0" w:uiPriority="67" w:unhideWhenUsed="0"/>
-    <w:lsdException w:name="Medium Grid 2 Accent 5" w:semiHidden="0" w:uiPriority="68" w:unhideWhenUsed="0"/>
-    <w:lsdException w:name="Medium Grid 3 Accent 5" w:semiHidden="0" w:uiPriority="69" w:unhideWhenUsed="0"/>
-    <w:lsdException w:name="Dark List Accent 5" w:semiHidden="0" w:uiPriority="70" w:unhideWhenUsed="0"/>
-    <w:lsdException w:name="Colorful Shading Accent 5" w:semiHidden="0" w:uiPriority="71" w:unhideWhenUsed="0"/>
-    <w:lsdException w:name="Colorful List Accent 5" w:semiHidden="0" w:uiPriority="72" w:unhideWhenUsed="0"/>
-    <w:lsdException w:name="Colorful Grid Accent 5" w:semiHidden="0" w:uiPriority="73" w:unhideWhenUsed="0"/>
-    <w:lsdException w:name="Light Shading Accent 6" w:semiHidden="0" w:uiPriority="60" w:unhideWhenUsed="0"/>
-    <w:lsdException w:name="Light List Accent 6" w:semiHidden="0" w:uiPriority="61" w:unhideWhenUsed="0"/>
-    <w:lsdException w:name="Light Grid Accent 6" w:semiHidden="0" w:uiPriority="62" w:unhideWhenUsed="0"/>
-    <w:lsdException w:name="Medium Shading 1 Accent 6" w:semiHidden="0" w:uiPriority="63" w:unhideWhenUsed="0"/>
-    <w:lsdException w:name="Medium Shading 2 Accent 6" w:semiHidden="0" w:uiPriority="64" w:unhideWhenUsed="0"/>
-    <w:lsdException w:name="Medium List 1 Accent 6" w:semiHidden="0" w:uiPriority="65" w:unhideWhenUsed="0"/>
-    <w:lsdException w:name="Medium List 2 Accent 6" w:semiHidden="0" w:uiPriority="66" w:unhideWhenUsed="0"/>
-    <w:lsdException w:name="Medium Grid 1 Accent 6" w:semiHidden="0" w:uiPriority="67" w:unhideWhenUsed="0"/>
-    <w:lsdException w:name="Medium Grid 2 Accent 6" w:semiHidden="0" w:uiPriority="68" w:unhideWhenUsed="0"/>
-    <w:lsdException w:name="Medium Grid 3 Accent 6" w:semiHidden="0" w:uiPriority="69" w:unhideWhenUsed="0"/>
-    <w:lsdException w:name="Dark List Accent 6" w:semiHidden="0" w:uiPriority="70" w:unhideWhenUsed="0"/>
-    <w:lsdException w:name="Colorful Shading Accent 6" w:semiHidden="0" w:uiPriority="71" w:unhideWhenUsed="0"/>
-    <w:lsdException w:name="Colorful List Accent 6" w:semiHidden="0" w:uiPriority="72" w:unhideWhenUsed="0"/>
-    <w:lsdException w:name="Colorful Grid Accent 6" w:semiHidden="0" w:uiPriority="73" w:unhideWhenUsed="0"/>
-    <w:lsdException w:name="Subtle Emphasis" w:semiHidden="0" w:uiPriority="19" w:unhideWhenUsed="0" w:qFormat="1"/>
-    <w:lsdException w:name="Intense Emphasis" w:semiHidden="0" w:uiPriority="21" w:unhideWhenUsed="0" w:qFormat="1"/>
-    <w:lsdException w:name="Subtle Reference" w:semiHidden="0" w:uiPriority="31" w:unhideWhenUsed="0" w:qFormat="1"/>
-    <w:lsdException w:name="Intense Reference" w:semiHidden="0" w:uiPriority="32" w:unhideWhenUsed="0" w:qFormat="1"/>
-    <w:lsdException w:name="Book Title" w:semiHidden="0" w:uiPriority="33" w:unhideWhenUsed="0" w:qFormat="1"/>
-    <w:lsdException w:name="Bibliography" w:uiPriority="37"/>
-    <w:lsdException w:name="TOC Heading" w:uiPriority="39" w:qFormat="1"/>
-  </w:latentStyles>
-  <w:style w:type="paragraph" w:default="1" w:styleId="a">
-    <w:name w:val="Normal"/>
-    <w:qFormat/>
-  </w:style>
-  <w:style w:type="character" w:default="1" w:styleId="a0">
-    <w:name w:val="Default Paragraph Font"/>
-    <w:uiPriority w:val="1"/>
-    <w:semiHidden/>
-    <w:unhideWhenUsed/>
-  </w:style>
-  <w:style w:type="table" w:default="1" w:styleId="a1">
-    <w:name w:val="Normal Table"/>
-    <w:uiPriority w:val="99"/>
-    <w:semiHidden/>
-    <w:unhideWhenUsed/>
-    <w:qFormat/>
-    <w:tblPr>
-      <w:tblInd w:w="0" w:type="dxa"/>
-      <w:tblCellMar>
-        <w:top w:w="0" w:type="dxa"/>
-        <w:left w:w="108" w:type="dxa"/>
-        <w:bottom w:w="0" w:type="dxa"/>
-        <w:right w:w="108" w:type="dxa"/>
-      </w:tblCellMar>
-    </w:tblPr>
-  </w:style>
-  <w:style w:type="numbering" w:default="1" w:styleId="a2">
-    <w:name w:val="No List"/>
-    <w:uiPriority w:val="99"/>
-    <w:semiHidden/>
-    <w:unhideWhenUsed/>
-  </w:style>
-  <w:style w:type="character" w:styleId="a3">
-    <w:name w:val="Placeholder Text"/>
-    <w:basedOn w:val="a0"/>
-    <w:uiPriority w:val="99"/>
-    <w:semiHidden/>
-    <w:rsid w:val="00BB0A3B"/>
-    <w:rPr>
-      <w:color w:val="808080"/>
-    </w:rPr>
-  </w:style>
-</w:styles>
-</file>
-
-<file path=word/glossary/webSettings.xml><?xml version="1.0" encoding="utf-8"?>
-<w:webSettings xmlns:r="http://schemas.openxmlformats.org/officeDocument/2006/relationships" xmlns:w="http://schemas.openxmlformats.org/wordprocessingml/2006/main">
-  <w:optimizeForBrowser/>
-</w:webSettings>
-</file>
-
 <file path=word/theme/theme1.xml><?xml version="1.0" encoding="utf-8"?>
 <a:theme xmlns:a="http://schemas.openxmlformats.org/drawingml/2006/main" name="Тема Office">
   <a:themeElements>
@@ -10523,7 +9785,7 @@
   <a:extraClrSchemeLst/>
   <a:extLst>
     <a:ext uri="{05A4C25C-085E-4340-85A3-A5531E510DB2}">
-      <thm15:themeFamily xmlns:thm15="http://schemas.microsoft.com/office/thememl/2012/main" xmlns="" name="Office Theme" id="{62F939B6-93AF-4DB8-9C6B-D6C7DFDC589F}" vid="{4A3C46E8-61CC-4603-A589-7422A47A8E4A}"/>
+      <thm15:themeFamily xmlns="" xmlns:thm15="http://schemas.microsoft.com/office/thememl/2012/main" name="Office Theme" id="{62F939B6-93AF-4DB8-9C6B-D6C7DFDC589F}" vid="{4A3C46E8-61CC-4603-A589-7422A47A8E4A}"/>
     </a:ext>
   </a:extLst>
 </a:theme>
@@ -10534,7 +9796,7 @@
 </file>
 
 <file path=customXml/itemProps1.xml><?xml version="1.0" encoding="utf-8"?>
-<ds:datastoreItem xmlns:ds="http://schemas.openxmlformats.org/officeDocument/2006/customXml" ds:itemID="{6308E730-FD84-4534-9A27-98CF2BB7DDCE}">
+<ds:datastoreItem xmlns:ds="http://schemas.openxmlformats.org/officeDocument/2006/customXml" ds:itemID="{9F82528F-04F7-4D57-88AA-7F190B02060C}">
   <ds:schemaRefs>
     <ds:schemaRef ds:uri="http://schemas.openxmlformats.org/officeDocument/2006/bibliography"/>
   </ds:schemaRefs>

</xml_diff>